<commit_message>
Actualizacion de link de clases
</commit_message>
<xml_diff>
--- a/Tarea 4.docx
+++ b/Tarea 4.docx
@@ -1,10 +1,11 @@
 
 <file path=word/document.xml><?xml version="1.0" encoding="utf-8"?>
-<w:document xmlns:wpc="http://schemas.microsoft.com/office/word/2010/wordprocessingCanvas" xmlns:cx="http://schemas.microsoft.com/office/drawing/2014/chartex" xmlns:cx1="http://schemas.microsoft.com/office/drawing/2015/9/8/chartex" xmlns:cx2="http://schemas.microsoft.com/office/drawing/2015/10/21/chartex" xmlns:cx3="http://schemas.microsoft.com/office/drawing/2016/5/9/chartex" xmlns:cx4="http://schemas.microsoft.com/office/drawing/2016/5/10/chartex" xmlns:cx5="http://schemas.microsoft.com/office/drawing/2016/5/11/chartex" xmlns:cx6="http://schemas.microsoft.com/office/drawing/2016/5/12/chartex" xmlns:cx7="http://schemas.microsoft.com/office/drawing/2016/5/13/chartex" xmlns:cx8="http://schemas.microsoft.com/office/drawing/2016/5/14/chartex" xmlns:mc="http://schemas.openxmlformats.org/markup-compatibility/2006" xmlns:aink="http://schemas.microsoft.com/office/drawing/2016/ink" xmlns:am3d="http://schemas.microsoft.com/office/drawing/2017/model3d" xmlns:o="urn:schemas-microsoft-com:office:office" xmlns:r="http://schemas.openxmlformats.org/officeDocument/2006/relationships" xmlns:m="http://schemas.openxmlformats.org/officeDocument/2006/math" xmlns:v="urn:schemas-microsoft-com:vml" xmlns:wp14="http://schemas.microsoft.com/office/word/2010/wordprocessingDrawing" xmlns:wp="http://schemas.openxmlformats.org/drawingml/2006/wordprocessingDrawing" xmlns:w10="urn:schemas-microsoft-com:office:word" xmlns:w="http://schemas.openxmlformats.org/wordprocessingml/2006/main" xmlns:w14="http://schemas.microsoft.com/office/word/2010/wordml" xmlns:w15="http://schemas.microsoft.com/office/word/2012/wordml" xmlns:w16cex="http://schemas.microsoft.com/office/word/2018/wordml/cex" xmlns:w16cid="http://schemas.microsoft.com/office/word/2016/wordml/cid" xmlns:w16="http://schemas.microsoft.com/office/word/2018/wordml" xmlns:w16se="http://schemas.microsoft.com/office/word/2015/wordml/symex" xmlns:wpg="http://schemas.microsoft.com/office/word/2010/wordprocessingGroup" xmlns:wpi="http://schemas.microsoft.com/office/word/2010/wordprocessingInk" xmlns:wne="http://schemas.microsoft.com/office/word/2006/wordml" xmlns:wps="http://schemas.microsoft.com/office/word/2010/wordprocessingShape" mc:Ignorable="w14 w15 w16se w16cid w16 w16cex wp14">
+<w:document xmlns:o="urn:schemas-microsoft-com:office:office" xmlns:r="http://schemas.openxmlformats.org/officeDocument/2006/relationships" xmlns:v="urn:schemas-microsoft-com:vml" xmlns:w="http://schemas.openxmlformats.org/wordprocessingml/2006/main" xmlns:w10="urn:schemas-microsoft-com:office:word" xmlns:wp="http://schemas.openxmlformats.org/drawingml/2006/wordprocessingDrawing" xmlns:wps="http://schemas.microsoft.com/office/word/2010/wordprocessingShape" xmlns:wpg="http://schemas.microsoft.com/office/word/2010/wordprocessingGroup" xmlns:mc="http://schemas.openxmlformats.org/markup-compatibility/2006" xmlns:wp14="http://schemas.microsoft.com/office/word/2010/wordprocessingDrawing" xmlns:w14="http://schemas.microsoft.com/office/word/2010/wordml" mc:Ignorable="w14 wp14">
   <w:body>
     <w:p>
       <w:pPr>
         <w:pStyle w:val="Ttulo2"/>
+        <w:spacing w:before="40" w:after="0"/>
         <w:rPr>
           <w:lang w:val="es-ES"/>
         </w:rPr>
@@ -27,24 +28,25 @@
         <w:rPr>
           <w:lang w:val="es-ES"/>
         </w:rPr>
-        <w:t>Tarea 4</w:t>
-      </w:r>
-      <w:r>
-        <w:rPr>
-          <w:lang w:val="es-ES"/>
-        </w:rPr>
-        <w:t xml:space="preserve"> </w:t>
-      </w:r>
-    </w:p>
-    <w:p>
-      <w:pPr>
-        <w:rPr>
-          <w:lang w:val="es-ES"/>
-        </w:rPr>
-      </w:pPr>
-    </w:p>
-    <w:p>
-      <w:pPr>
+        <w:t xml:space="preserve">Tarea 4 </w:t>
+      </w:r>
+    </w:p>
+    <w:p>
+      <w:pPr>
+        <w:pStyle w:val="Normal"/>
+        <w:rPr>
+          <w:lang w:val="es-ES"/>
+        </w:rPr>
+      </w:pPr>
+      <w:r>
+        <w:rPr>
+          <w:lang w:val="es-ES"/>
+        </w:rPr>
+      </w:r>
+    </w:p>
+    <w:p>
+      <w:pPr>
+        <w:pStyle w:val="Normal"/>
         <w:rPr>
           <w:lang w:val="es-ES"/>
         </w:rPr>
@@ -58,7 +60,7 @@
     </w:p>
     <w:p>
       <w:pPr>
-        <w:pStyle w:val="Prrafodelista"/>
+        <w:pStyle w:val="ListParagraph"/>
         <w:numPr>
           <w:ilvl w:val="0"/>
           <w:numId w:val="1"/>
@@ -76,7 +78,7 @@
     </w:p>
     <w:p>
       <w:pPr>
-        <w:pStyle w:val="Prrafodelista"/>
+        <w:pStyle w:val="ListParagraph"/>
         <w:numPr>
           <w:ilvl w:val="0"/>
           <w:numId w:val="1"/>
@@ -94,13 +96,20 @@
     </w:p>
     <w:p>
       <w:pPr>
-        <w:rPr>
-          <w:lang w:val="es-ES"/>
-        </w:rPr>
-      </w:pPr>
-    </w:p>
-    <w:p>
-      <w:pPr>
+        <w:pStyle w:val="Normal"/>
+        <w:rPr>
+          <w:lang w:val="es-ES"/>
+        </w:rPr>
+      </w:pPr>
+      <w:r>
+        <w:rPr>
+          <w:lang w:val="es-ES"/>
+        </w:rPr>
+      </w:r>
+    </w:p>
+    <w:p>
+      <w:pPr>
+        <w:pStyle w:val="Normal"/>
         <w:rPr>
           <w:lang w:val="es-ES"/>
         </w:rPr>
@@ -114,7 +123,7 @@
     </w:p>
     <w:p>
       <w:pPr>
-        <w:pStyle w:val="Prrafodelista"/>
+        <w:pStyle w:val="ListParagraph"/>
         <w:numPr>
           <w:ilvl w:val="0"/>
           <w:numId w:val="2"/>
@@ -132,7 +141,7 @@
     </w:p>
     <w:p>
       <w:pPr>
-        <w:pStyle w:val="Prrafodelista"/>
+        <w:pStyle w:val="ListParagraph"/>
         <w:numPr>
           <w:ilvl w:val="0"/>
           <w:numId w:val="2"/>
@@ -150,7 +159,7 @@
     </w:p>
     <w:p>
       <w:pPr>
-        <w:pStyle w:val="Prrafodelista"/>
+        <w:pStyle w:val="ListParagraph"/>
         <w:numPr>
           <w:ilvl w:val="0"/>
           <w:numId w:val="2"/>
@@ -168,13 +177,20 @@
     </w:p>
     <w:p>
       <w:pPr>
-        <w:rPr>
-          <w:lang w:val="es-ES"/>
-        </w:rPr>
-      </w:pPr>
-    </w:p>
-    <w:p>
-      <w:pPr>
+        <w:pStyle w:val="Normal"/>
+        <w:rPr>
+          <w:lang w:val="es-ES"/>
+        </w:rPr>
+      </w:pPr>
+      <w:r>
+        <w:rPr>
+          <w:lang w:val="es-ES"/>
+        </w:rPr>
+      </w:r>
+    </w:p>
+    <w:p>
+      <w:pPr>
+        <w:pStyle w:val="Normal"/>
         <w:rPr>
           <w:lang w:val="es-ES"/>
         </w:rPr>
@@ -188,7 +204,7 @@
     </w:p>
     <w:p>
       <w:pPr>
-        <w:pStyle w:val="Prrafodelista"/>
+        <w:pStyle w:val="ListParagraph"/>
         <w:numPr>
           <w:ilvl w:val="0"/>
           <w:numId w:val="3"/>
@@ -206,7 +222,7 @@
     </w:p>
     <w:p>
       <w:pPr>
-        <w:pStyle w:val="Prrafodelista"/>
+        <w:pStyle w:val="ListParagraph"/>
         <w:numPr>
           <w:ilvl w:val="0"/>
           <w:numId w:val="3"/>
@@ -219,18 +235,12 @@
         <w:rPr>
           <w:lang w:val="es-ES"/>
         </w:rPr>
-        <w:t>La presentación será realizada en los días sábado 14 y jueves 19 de agosto</w:t>
-      </w:r>
-      <w:r>
-        <w:rPr>
-          <w:lang w:val="es-ES"/>
-        </w:rPr>
-        <w:t xml:space="preserve">. </w:t>
-      </w:r>
-    </w:p>
-    <w:p>
-      <w:pPr>
-        <w:pStyle w:val="Prrafodelista"/>
+        <w:t xml:space="preserve">La presentación será realizada en los días sábado 14 y jueves 19 de agosto. </w:t>
+      </w:r>
+    </w:p>
+    <w:p>
+      <w:pPr>
+        <w:pStyle w:val="ListParagraph"/>
         <w:numPr>
           <w:ilvl w:val="0"/>
           <w:numId w:val="3"/>
@@ -248,7 +258,7 @@
     </w:p>
     <w:p>
       <w:pPr>
-        <w:pStyle w:val="Prrafodelista"/>
+        <w:pStyle w:val="ListParagraph"/>
         <w:numPr>
           <w:ilvl w:val="0"/>
           <w:numId w:val="3"/>
@@ -266,7 +276,7 @@
     </w:p>
     <w:p>
       <w:pPr>
-        <w:pStyle w:val="Prrafodelista"/>
+        <w:pStyle w:val="ListParagraph"/>
         <w:numPr>
           <w:ilvl w:val="1"/>
           <w:numId w:val="3"/>
@@ -284,7 +294,7 @@
     </w:p>
     <w:p>
       <w:pPr>
-        <w:pStyle w:val="Prrafodelista"/>
+        <w:pStyle w:val="ListParagraph"/>
         <w:numPr>
           <w:ilvl w:val="1"/>
           <w:numId w:val="3"/>
@@ -297,12 +307,18 @@
         <w:rPr>
           <w:lang w:val="es-ES"/>
         </w:rPr>
-        <w:t>30% de la nota para la documentación</w:t>
-      </w:r>
-    </w:p>
-    <w:p>
-      <w:pPr>
-        <w:pStyle w:val="Prrafodelista"/>
+        <w:t xml:space="preserve">30% de la nota para la </w:t>
+      </w:r>
+      <w:r>
+        <w:rPr>
+          <w:lang w:val="es-ES"/>
+        </w:rPr>
+        <w:t xml:space="preserve">presentación </w:t>
+      </w:r>
+    </w:p>
+    <w:p>
+      <w:pPr>
+        <w:pStyle w:val="ListParagraph"/>
         <w:numPr>
           <w:ilvl w:val="0"/>
           <w:numId w:val="3"/>
@@ -315,20 +331,14 @@
         <w:rPr>
           <w:lang w:val="es-ES"/>
         </w:rPr>
-        <w:t>En la presentación se evaluará claridad de ideas en la demostración de los procesos investigados</w:t>
-      </w:r>
-      <w:r>
-        <w:rPr>
-          <w:lang w:val="es-ES"/>
-        </w:rPr>
-        <w:t xml:space="preserve"> (no se requiere PPT, salvo que lo considere muy relevante)</w:t>
+        <w:t>En la presentación se evaluará claridad de ideas en la demostración de los procesos investigados (no se requiere PPT, salvo que lo considere muy relevante)</w:t>
       </w:r>
       <w:bookmarkStart w:id="0" w:name="_GoBack"/>
       <w:bookmarkEnd w:id="0"/>
     </w:p>
     <w:p>
       <w:pPr>
-        <w:pStyle w:val="Prrafodelista"/>
+        <w:pStyle w:val="ListParagraph"/>
         <w:numPr>
           <w:ilvl w:val="0"/>
           <w:numId w:val="3"/>
@@ -346,7 +356,7 @@
     </w:p>
     <w:p>
       <w:pPr>
-        <w:pStyle w:val="Prrafodelista"/>
+        <w:pStyle w:val="ListParagraph"/>
         <w:numPr>
           <w:ilvl w:val="1"/>
           <w:numId w:val="3"/>
@@ -364,7 +374,7 @@
     </w:p>
     <w:p>
       <w:pPr>
-        <w:pStyle w:val="Prrafodelista"/>
+        <w:pStyle w:val="ListParagraph"/>
         <w:numPr>
           <w:ilvl w:val="1"/>
           <w:numId w:val="3"/>
@@ -382,7 +392,7 @@
     </w:p>
     <w:p>
       <w:pPr>
-        <w:pStyle w:val="Prrafodelista"/>
+        <w:pStyle w:val="ListParagraph"/>
         <w:numPr>
           <w:ilvl w:val="1"/>
           <w:numId w:val="3"/>
@@ -400,7 +410,7 @@
     </w:p>
     <w:p>
       <w:pPr>
-        <w:pStyle w:val="Prrafodelista"/>
+        <w:pStyle w:val="ListParagraph"/>
         <w:numPr>
           <w:ilvl w:val="1"/>
           <w:numId w:val="3"/>
@@ -413,24 +423,25 @@
         <w:rPr>
           <w:lang w:val="es-ES"/>
         </w:rPr>
-        <w:t>La fecha de entrega del document</w:t>
-      </w:r>
-      <w:r>
-        <w:rPr>
-          <w:lang w:val="es-ES"/>
-        </w:rPr>
-        <w:t>o es el sábado 14 de agosto</w:t>
-      </w:r>
-    </w:p>
-    <w:p>
-      <w:pPr>
-        <w:rPr>
-          <w:lang w:val="es-ES"/>
-        </w:rPr>
-      </w:pPr>
-    </w:p>
-    <w:p>
-      <w:pPr>
+        <w:t>La fecha de entrega del documento es el sábado 14 de agosto</w:t>
+      </w:r>
+    </w:p>
+    <w:p>
+      <w:pPr>
+        <w:pStyle w:val="Normal"/>
+        <w:rPr>
+          <w:lang w:val="es-ES"/>
+        </w:rPr>
+      </w:pPr>
+      <w:r>
+        <w:rPr>
+          <w:lang w:val="es-ES"/>
+        </w:rPr>
+      </w:r>
+    </w:p>
+    <w:p>
+      <w:pPr>
+        <w:pStyle w:val="Normal"/>
         <w:rPr>
           <w:lang w:val="es-ES"/>
         </w:rPr>
@@ -444,7 +455,7 @@
     </w:p>
     <w:p>
       <w:pPr>
-        <w:pStyle w:val="Prrafodelista"/>
+        <w:pStyle w:val="ListParagraph"/>
         <w:numPr>
           <w:ilvl w:val="0"/>
           <w:numId w:val="4"/>
@@ -462,7 +473,7 @@
     </w:p>
     <w:p>
       <w:pPr>
-        <w:pStyle w:val="Prrafodelista"/>
+        <w:pStyle w:val="ListParagraph"/>
         <w:numPr>
           <w:ilvl w:val="0"/>
           <w:numId w:val="4"/>
@@ -480,7 +491,7 @@
     </w:p>
     <w:p>
       <w:pPr>
-        <w:pStyle w:val="Prrafodelista"/>
+        <w:pStyle w:val="ListParagraph"/>
         <w:numPr>
           <w:ilvl w:val="0"/>
           <w:numId w:val="4"/>
@@ -497,427 +508,652 @@
       </w:r>
     </w:p>
     <w:sectPr>
+      <w:type w:val="nextPage"/>
       <w:pgSz w:w="12240" w:h="15840"/>
-      <w:pgMar w:top="1417" w:right="1701" w:bottom="1417" w:left="1701" w:header="708" w:footer="708" w:gutter="0"/>
-      <w:cols w:space="708"/>
-      <w:docGrid w:linePitch="360"/>
+      <w:pgMar w:left="1701" w:right="1701" w:header="0" w:top="1417" w:footer="0" w:bottom="1417" w:gutter="0"/>
+      <w:pgNumType w:fmt="decimal"/>
+      <w:formProt w:val="false"/>
+      <w:textDirection w:val="lrTb"/>
+      <w:docGrid w:type="default" w:linePitch="360" w:charSpace="0"/>
     </w:sectPr>
   </w:body>
 </w:document>
 </file>
 
 <file path=word/numbering.xml><?xml version="1.0" encoding="utf-8"?>
-<w:numbering xmlns:wpc="http://schemas.microsoft.com/office/word/2010/wordprocessingCanvas" xmlns:cx="http://schemas.microsoft.com/office/drawing/2014/chartex" xmlns:cx1="http://schemas.microsoft.com/office/drawing/2015/9/8/chartex" xmlns:cx2="http://schemas.microsoft.com/office/drawing/2015/10/21/chartex" xmlns:cx3="http://schemas.microsoft.com/office/drawing/2016/5/9/chartex" xmlns:cx4="http://schemas.microsoft.com/office/drawing/2016/5/10/chartex" xmlns:cx5="http://schemas.microsoft.com/office/drawing/2016/5/11/chartex" xmlns:cx6="http://schemas.microsoft.com/office/drawing/2016/5/12/chartex" xmlns:cx7="http://schemas.microsoft.com/office/drawing/2016/5/13/chartex" xmlns:cx8="http://schemas.microsoft.com/office/drawing/2016/5/14/chartex" xmlns:mc="http://schemas.openxmlformats.org/markup-compatibility/2006" xmlns:aink="http://schemas.microsoft.com/office/drawing/2016/ink" xmlns:am3d="http://schemas.microsoft.com/office/drawing/2017/model3d" xmlns:o="urn:schemas-microsoft-com:office:office" xmlns:r="http://schemas.openxmlformats.org/officeDocument/2006/relationships" xmlns:m="http://schemas.openxmlformats.org/officeDocument/2006/math" xmlns:v="urn:schemas-microsoft-com:vml" xmlns:wp14="http://schemas.microsoft.com/office/word/2010/wordprocessingDrawing" xmlns:wp="http://schemas.openxmlformats.org/drawingml/2006/wordprocessingDrawing" xmlns:w10="urn:schemas-microsoft-com:office:word" xmlns:w="http://schemas.openxmlformats.org/wordprocessingml/2006/main" xmlns:w14="http://schemas.microsoft.com/office/word/2010/wordml" xmlns:w15="http://schemas.microsoft.com/office/word/2012/wordml" xmlns:w16cex="http://schemas.microsoft.com/office/word/2018/wordml/cex" xmlns:w16cid="http://schemas.microsoft.com/office/word/2016/wordml/cid" xmlns:w16="http://schemas.microsoft.com/office/word/2018/wordml" xmlns:w16se="http://schemas.microsoft.com/office/word/2015/wordml/symex" xmlns:wpg="http://schemas.microsoft.com/office/word/2010/wordprocessingGroup" xmlns:wpi="http://schemas.microsoft.com/office/word/2010/wordprocessingInk" xmlns:wne="http://schemas.microsoft.com/office/word/2006/wordml" xmlns:wps="http://schemas.microsoft.com/office/word/2010/wordprocessingShape" mc:Ignorable="w14 w15 w16se w16cid w16 w16cex wp14">
-  <w:abstractNum w:abstractNumId="0" w15:restartNumberingAfterBreak="0">
-    <w:nsid w:val="146634D7"/>
-    <w:multiLevelType w:val="hybridMultilevel"/>
-    <w:tmpl w:val="A2F89936"/>
-    <w:lvl w:ilvl="0" w:tplc="040A000F">
+<w:numbering xmlns:w="http://schemas.openxmlformats.org/wordprocessingml/2006/main" xmlns:o="urn:schemas-microsoft-com:office:office" xmlns:r="http://schemas.openxmlformats.org/officeDocument/2006/relationships" xmlns:v="urn:schemas-microsoft-com:vml">
+  <w:abstractNum w:abstractNumId="1">
+    <w:lvl w:ilvl="0">
       <w:start w:val="1"/>
       <w:numFmt w:val="decimal"/>
       <w:lvlText w:val="%1."/>
       <w:lvlJc w:val="left"/>
       <w:pPr>
+        <w:tabs>
+          <w:tab w:val="num" w:pos="0"/>
+        </w:tabs>
         <w:ind w:left="720" w:hanging="360"/>
       </w:pPr>
     </w:lvl>
-    <w:lvl w:ilvl="1" w:tplc="040A0019">
+    <w:lvl w:ilvl="1">
       <w:start w:val="1"/>
       <w:numFmt w:val="lowerLetter"/>
       <w:lvlText w:val="%2."/>
       <w:lvlJc w:val="left"/>
       <w:pPr>
+        <w:tabs>
+          <w:tab w:val="num" w:pos="0"/>
+        </w:tabs>
         <w:ind w:left="1440" w:hanging="360"/>
       </w:pPr>
     </w:lvl>
-    <w:lvl w:ilvl="2" w:tplc="040A001B" w:tentative="1">
+    <w:lvl w:ilvl="2">
       <w:start w:val="1"/>
       <w:numFmt w:val="lowerRoman"/>
       <w:lvlText w:val="%3."/>
       <w:lvlJc w:val="right"/>
       <w:pPr>
+        <w:tabs>
+          <w:tab w:val="num" w:pos="0"/>
+        </w:tabs>
         <w:ind w:left="2160" w:hanging="180"/>
       </w:pPr>
     </w:lvl>
-    <w:lvl w:ilvl="3" w:tplc="040A000F" w:tentative="1">
+    <w:lvl w:ilvl="3">
       <w:start w:val="1"/>
       <w:numFmt w:val="decimal"/>
       <w:lvlText w:val="%4."/>
       <w:lvlJc w:val="left"/>
       <w:pPr>
+        <w:tabs>
+          <w:tab w:val="num" w:pos="0"/>
+        </w:tabs>
         <w:ind w:left="2880" w:hanging="360"/>
       </w:pPr>
     </w:lvl>
-    <w:lvl w:ilvl="4" w:tplc="040A0019" w:tentative="1">
+    <w:lvl w:ilvl="4">
       <w:start w:val="1"/>
       <w:numFmt w:val="lowerLetter"/>
       <w:lvlText w:val="%5."/>
       <w:lvlJc w:val="left"/>
       <w:pPr>
+        <w:tabs>
+          <w:tab w:val="num" w:pos="0"/>
+        </w:tabs>
         <w:ind w:left="3600" w:hanging="360"/>
       </w:pPr>
     </w:lvl>
-    <w:lvl w:ilvl="5" w:tplc="040A001B" w:tentative="1">
+    <w:lvl w:ilvl="5">
       <w:start w:val="1"/>
       <w:numFmt w:val="lowerRoman"/>
       <w:lvlText w:val="%6."/>
       <w:lvlJc w:val="right"/>
       <w:pPr>
+        <w:tabs>
+          <w:tab w:val="num" w:pos="0"/>
+        </w:tabs>
         <w:ind w:left="4320" w:hanging="180"/>
       </w:pPr>
     </w:lvl>
-    <w:lvl w:ilvl="6" w:tplc="040A000F" w:tentative="1">
+    <w:lvl w:ilvl="6">
       <w:start w:val="1"/>
       <w:numFmt w:val="decimal"/>
       <w:lvlText w:val="%7."/>
       <w:lvlJc w:val="left"/>
       <w:pPr>
+        <w:tabs>
+          <w:tab w:val="num" w:pos="0"/>
+        </w:tabs>
         <w:ind w:left="5040" w:hanging="360"/>
       </w:pPr>
     </w:lvl>
-    <w:lvl w:ilvl="7" w:tplc="040A0019" w:tentative="1">
+    <w:lvl w:ilvl="7">
       <w:start w:val="1"/>
       <w:numFmt w:val="lowerLetter"/>
       <w:lvlText w:val="%8."/>
       <w:lvlJc w:val="left"/>
       <w:pPr>
+        <w:tabs>
+          <w:tab w:val="num" w:pos="0"/>
+        </w:tabs>
         <w:ind w:left="5760" w:hanging="360"/>
       </w:pPr>
     </w:lvl>
-    <w:lvl w:ilvl="8" w:tplc="040A001B" w:tentative="1">
+    <w:lvl w:ilvl="8">
       <w:start w:val="1"/>
       <w:numFmt w:val="lowerRoman"/>
       <w:lvlText w:val="%9."/>
       <w:lvlJc w:val="right"/>
       <w:pPr>
+        <w:tabs>
+          <w:tab w:val="num" w:pos="0"/>
+        </w:tabs>
         <w:ind w:left="6480" w:hanging="180"/>
       </w:pPr>
     </w:lvl>
   </w:abstractNum>
-  <w:abstractNum w:abstractNumId="1" w15:restartNumberingAfterBreak="0">
-    <w:nsid w:val="34432886"/>
-    <w:multiLevelType w:val="hybridMultilevel"/>
-    <w:tmpl w:val="9190C70A"/>
-    <w:lvl w:ilvl="0" w:tplc="040A0001">
+  <w:abstractNum w:abstractNumId="2">
+    <w:lvl w:ilvl="0">
+      <w:start w:val="1"/>
+      <w:numFmt w:val="decimal"/>
+      <w:lvlText w:val="%1."/>
+      <w:lvlJc w:val="left"/>
+      <w:pPr>
+        <w:tabs>
+          <w:tab w:val="num" w:pos="0"/>
+        </w:tabs>
+        <w:ind w:left="720" w:hanging="360"/>
+      </w:pPr>
+    </w:lvl>
+    <w:lvl w:ilvl="1">
+      <w:start w:val="1"/>
+      <w:numFmt w:val="lowerLetter"/>
+      <w:lvlText w:val="%2."/>
+      <w:lvlJc w:val="left"/>
+      <w:pPr>
+        <w:tabs>
+          <w:tab w:val="num" w:pos="0"/>
+        </w:tabs>
+        <w:ind w:left="1440" w:hanging="360"/>
+      </w:pPr>
+    </w:lvl>
+    <w:lvl w:ilvl="2">
+      <w:start w:val="1"/>
+      <w:numFmt w:val="lowerRoman"/>
+      <w:lvlText w:val="%3."/>
+      <w:lvlJc w:val="right"/>
+      <w:pPr>
+        <w:tabs>
+          <w:tab w:val="num" w:pos="0"/>
+        </w:tabs>
+        <w:ind w:left="2160" w:hanging="180"/>
+      </w:pPr>
+    </w:lvl>
+    <w:lvl w:ilvl="3">
+      <w:start w:val="1"/>
+      <w:numFmt w:val="decimal"/>
+      <w:lvlText w:val="%4."/>
+      <w:lvlJc w:val="left"/>
+      <w:pPr>
+        <w:tabs>
+          <w:tab w:val="num" w:pos="0"/>
+        </w:tabs>
+        <w:ind w:left="2880" w:hanging="360"/>
+      </w:pPr>
+    </w:lvl>
+    <w:lvl w:ilvl="4">
+      <w:start w:val="1"/>
+      <w:numFmt w:val="lowerLetter"/>
+      <w:lvlText w:val="%5."/>
+      <w:lvlJc w:val="left"/>
+      <w:pPr>
+        <w:tabs>
+          <w:tab w:val="num" w:pos="0"/>
+        </w:tabs>
+        <w:ind w:left="3600" w:hanging="360"/>
+      </w:pPr>
+    </w:lvl>
+    <w:lvl w:ilvl="5">
+      <w:start w:val="1"/>
+      <w:numFmt w:val="lowerRoman"/>
+      <w:lvlText w:val="%6."/>
+      <w:lvlJc w:val="right"/>
+      <w:pPr>
+        <w:tabs>
+          <w:tab w:val="num" w:pos="0"/>
+        </w:tabs>
+        <w:ind w:left="4320" w:hanging="180"/>
+      </w:pPr>
+    </w:lvl>
+    <w:lvl w:ilvl="6">
+      <w:start w:val="1"/>
+      <w:numFmt w:val="decimal"/>
+      <w:lvlText w:val="%7."/>
+      <w:lvlJc w:val="left"/>
+      <w:pPr>
+        <w:tabs>
+          <w:tab w:val="num" w:pos="0"/>
+        </w:tabs>
+        <w:ind w:left="5040" w:hanging="360"/>
+      </w:pPr>
+    </w:lvl>
+    <w:lvl w:ilvl="7">
+      <w:start w:val="1"/>
+      <w:numFmt w:val="lowerLetter"/>
+      <w:lvlText w:val="%8."/>
+      <w:lvlJc w:val="left"/>
+      <w:pPr>
+        <w:tabs>
+          <w:tab w:val="num" w:pos="0"/>
+        </w:tabs>
+        <w:ind w:left="5760" w:hanging="360"/>
+      </w:pPr>
+    </w:lvl>
+    <w:lvl w:ilvl="8">
+      <w:start w:val="1"/>
+      <w:numFmt w:val="lowerRoman"/>
+      <w:lvlText w:val="%9."/>
+      <w:lvlJc w:val="right"/>
+      <w:pPr>
+        <w:tabs>
+          <w:tab w:val="num" w:pos="0"/>
+        </w:tabs>
+        <w:ind w:left="6480" w:hanging="180"/>
+      </w:pPr>
+    </w:lvl>
+  </w:abstractNum>
+  <w:abstractNum w:abstractNumId="3">
+    <w:lvl w:ilvl="0">
+      <w:start w:val="1"/>
+      <w:numFmt w:val="decimal"/>
+      <w:lvlText w:val="%1."/>
+      <w:lvlJc w:val="left"/>
+      <w:pPr>
+        <w:tabs>
+          <w:tab w:val="num" w:pos="0"/>
+        </w:tabs>
+        <w:ind w:left="720" w:hanging="360"/>
+      </w:pPr>
+    </w:lvl>
+    <w:lvl w:ilvl="1">
+      <w:start w:val="1"/>
+      <w:numFmt w:val="lowerLetter"/>
+      <w:lvlText w:val="%2."/>
+      <w:lvlJc w:val="left"/>
+      <w:pPr>
+        <w:tabs>
+          <w:tab w:val="num" w:pos="0"/>
+        </w:tabs>
+        <w:ind w:left="1440" w:hanging="360"/>
+      </w:pPr>
+    </w:lvl>
+    <w:lvl w:ilvl="2">
+      <w:start w:val="1"/>
+      <w:numFmt w:val="lowerRoman"/>
+      <w:lvlText w:val="%3."/>
+      <w:lvlJc w:val="right"/>
+      <w:pPr>
+        <w:tabs>
+          <w:tab w:val="num" w:pos="0"/>
+        </w:tabs>
+        <w:ind w:left="2160" w:hanging="180"/>
+      </w:pPr>
+    </w:lvl>
+    <w:lvl w:ilvl="3">
+      <w:start w:val="1"/>
+      <w:numFmt w:val="decimal"/>
+      <w:lvlText w:val="%4."/>
+      <w:lvlJc w:val="left"/>
+      <w:pPr>
+        <w:tabs>
+          <w:tab w:val="num" w:pos="0"/>
+        </w:tabs>
+        <w:ind w:left="2880" w:hanging="360"/>
+      </w:pPr>
+    </w:lvl>
+    <w:lvl w:ilvl="4">
+      <w:start w:val="1"/>
+      <w:numFmt w:val="lowerLetter"/>
+      <w:lvlText w:val="%5."/>
+      <w:lvlJc w:val="left"/>
+      <w:pPr>
+        <w:tabs>
+          <w:tab w:val="num" w:pos="0"/>
+        </w:tabs>
+        <w:ind w:left="3600" w:hanging="360"/>
+      </w:pPr>
+    </w:lvl>
+    <w:lvl w:ilvl="5">
+      <w:start w:val="1"/>
+      <w:numFmt w:val="lowerRoman"/>
+      <w:lvlText w:val="%6."/>
+      <w:lvlJc w:val="right"/>
+      <w:pPr>
+        <w:tabs>
+          <w:tab w:val="num" w:pos="0"/>
+        </w:tabs>
+        <w:ind w:left="4320" w:hanging="180"/>
+      </w:pPr>
+    </w:lvl>
+    <w:lvl w:ilvl="6">
+      <w:start w:val="1"/>
+      <w:numFmt w:val="decimal"/>
+      <w:lvlText w:val="%7."/>
+      <w:lvlJc w:val="left"/>
+      <w:pPr>
+        <w:tabs>
+          <w:tab w:val="num" w:pos="0"/>
+        </w:tabs>
+        <w:ind w:left="5040" w:hanging="360"/>
+      </w:pPr>
+    </w:lvl>
+    <w:lvl w:ilvl="7">
+      <w:start w:val="1"/>
+      <w:numFmt w:val="lowerLetter"/>
+      <w:lvlText w:val="%8."/>
+      <w:lvlJc w:val="left"/>
+      <w:pPr>
+        <w:tabs>
+          <w:tab w:val="num" w:pos="0"/>
+        </w:tabs>
+        <w:ind w:left="5760" w:hanging="360"/>
+      </w:pPr>
+    </w:lvl>
+    <w:lvl w:ilvl="8">
+      <w:start w:val="1"/>
+      <w:numFmt w:val="lowerRoman"/>
+      <w:lvlText w:val="%9."/>
+      <w:lvlJc w:val="right"/>
+      <w:pPr>
+        <w:tabs>
+          <w:tab w:val="num" w:pos="0"/>
+        </w:tabs>
+        <w:ind w:left="6480" w:hanging="180"/>
+      </w:pPr>
+    </w:lvl>
+  </w:abstractNum>
+  <w:abstractNum w:abstractNumId="4">
+    <w:lvl w:ilvl="0">
       <w:start w:val="1"/>
       <w:numFmt w:val="bullet"/>
       <w:lvlText w:val=""/>
       <w:lvlJc w:val="left"/>
       <w:pPr>
+        <w:tabs>
+          <w:tab w:val="num" w:pos="0"/>
+        </w:tabs>
         <w:ind w:left="720" w:hanging="360"/>
       </w:pPr>
       <w:rPr>
-        <w:rFonts w:ascii="Symbol" w:hAnsi="Symbol" w:hint="default"/>
+        <w:rFonts w:ascii="Symbol" w:hAnsi="Symbol" w:cs="Symbol" w:hint="default"/>
       </w:rPr>
     </w:lvl>
-    <w:lvl w:ilvl="1" w:tplc="040A0003" w:tentative="1">
+    <w:lvl w:ilvl="1">
       <w:start w:val="1"/>
       <w:numFmt w:val="bullet"/>
       <w:lvlText w:val="o"/>
       <w:lvlJc w:val="left"/>
       <w:pPr>
+        <w:tabs>
+          <w:tab w:val="num" w:pos="0"/>
+        </w:tabs>
         <w:ind w:left="1440" w:hanging="360"/>
       </w:pPr>
       <w:rPr>
         <w:rFonts w:ascii="Courier New" w:hAnsi="Courier New" w:cs="Courier New" w:hint="default"/>
       </w:rPr>
     </w:lvl>
-    <w:lvl w:ilvl="2" w:tplc="040A0005" w:tentative="1">
+    <w:lvl w:ilvl="2">
       <w:start w:val="1"/>
       <w:numFmt w:val="bullet"/>
       <w:lvlText w:val=""/>
       <w:lvlJc w:val="left"/>
       <w:pPr>
+        <w:tabs>
+          <w:tab w:val="num" w:pos="0"/>
+        </w:tabs>
         <w:ind w:left="2160" w:hanging="360"/>
       </w:pPr>
       <w:rPr>
-        <w:rFonts w:ascii="Wingdings" w:hAnsi="Wingdings" w:hint="default"/>
+        <w:rFonts w:ascii="Wingdings" w:hAnsi="Wingdings" w:cs="Wingdings" w:hint="default"/>
       </w:rPr>
     </w:lvl>
-    <w:lvl w:ilvl="3" w:tplc="040A0001" w:tentative="1">
+    <w:lvl w:ilvl="3">
       <w:start w:val="1"/>
       <w:numFmt w:val="bullet"/>
       <w:lvlText w:val=""/>
       <w:lvlJc w:val="left"/>
       <w:pPr>
+        <w:tabs>
+          <w:tab w:val="num" w:pos="0"/>
+        </w:tabs>
         <w:ind w:left="2880" w:hanging="360"/>
       </w:pPr>
       <w:rPr>
-        <w:rFonts w:ascii="Symbol" w:hAnsi="Symbol" w:hint="default"/>
+        <w:rFonts w:ascii="Symbol" w:hAnsi="Symbol" w:cs="Symbol" w:hint="default"/>
       </w:rPr>
     </w:lvl>
-    <w:lvl w:ilvl="4" w:tplc="040A0003" w:tentative="1">
+    <w:lvl w:ilvl="4">
       <w:start w:val="1"/>
       <w:numFmt w:val="bullet"/>
       <w:lvlText w:val="o"/>
       <w:lvlJc w:val="left"/>
       <w:pPr>
+        <w:tabs>
+          <w:tab w:val="num" w:pos="0"/>
+        </w:tabs>
         <w:ind w:left="3600" w:hanging="360"/>
       </w:pPr>
       <w:rPr>
         <w:rFonts w:ascii="Courier New" w:hAnsi="Courier New" w:cs="Courier New" w:hint="default"/>
       </w:rPr>
     </w:lvl>
-    <w:lvl w:ilvl="5" w:tplc="040A0005" w:tentative="1">
+    <w:lvl w:ilvl="5">
       <w:start w:val="1"/>
       <w:numFmt w:val="bullet"/>
       <w:lvlText w:val=""/>
       <w:lvlJc w:val="left"/>
       <w:pPr>
+        <w:tabs>
+          <w:tab w:val="num" w:pos="0"/>
+        </w:tabs>
         <w:ind w:left="4320" w:hanging="360"/>
       </w:pPr>
       <w:rPr>
-        <w:rFonts w:ascii="Wingdings" w:hAnsi="Wingdings" w:hint="default"/>
+        <w:rFonts w:ascii="Wingdings" w:hAnsi="Wingdings" w:cs="Wingdings" w:hint="default"/>
       </w:rPr>
     </w:lvl>
-    <w:lvl w:ilvl="6" w:tplc="040A0001" w:tentative="1">
+    <w:lvl w:ilvl="6">
       <w:start w:val="1"/>
       <w:numFmt w:val="bullet"/>
       <w:lvlText w:val=""/>
       <w:lvlJc w:val="left"/>
       <w:pPr>
+        <w:tabs>
+          <w:tab w:val="num" w:pos="0"/>
+        </w:tabs>
         <w:ind w:left="5040" w:hanging="360"/>
       </w:pPr>
       <w:rPr>
-        <w:rFonts w:ascii="Symbol" w:hAnsi="Symbol" w:hint="default"/>
+        <w:rFonts w:ascii="Symbol" w:hAnsi="Symbol" w:cs="Symbol" w:hint="default"/>
       </w:rPr>
     </w:lvl>
-    <w:lvl w:ilvl="7" w:tplc="040A0003" w:tentative="1">
+    <w:lvl w:ilvl="7">
       <w:start w:val="1"/>
       <w:numFmt w:val="bullet"/>
       <w:lvlText w:val="o"/>
       <w:lvlJc w:val="left"/>
       <w:pPr>
+        <w:tabs>
+          <w:tab w:val="num" w:pos="0"/>
+        </w:tabs>
         <w:ind w:left="5760" w:hanging="360"/>
       </w:pPr>
       <w:rPr>
         <w:rFonts w:ascii="Courier New" w:hAnsi="Courier New" w:cs="Courier New" w:hint="default"/>
       </w:rPr>
     </w:lvl>
-    <w:lvl w:ilvl="8" w:tplc="040A0005" w:tentative="1">
+    <w:lvl w:ilvl="8">
       <w:start w:val="1"/>
       <w:numFmt w:val="bullet"/>
       <w:lvlText w:val=""/>
       <w:lvlJc w:val="left"/>
       <w:pPr>
+        <w:tabs>
+          <w:tab w:val="num" w:pos="0"/>
+        </w:tabs>
         <w:ind w:left="6480" w:hanging="360"/>
       </w:pPr>
       <w:rPr>
-        <w:rFonts w:ascii="Wingdings" w:hAnsi="Wingdings" w:hint="default"/>
+        <w:rFonts w:ascii="Wingdings" w:hAnsi="Wingdings" w:cs="Wingdings" w:hint="default"/>
       </w:rPr>
     </w:lvl>
   </w:abstractNum>
-  <w:abstractNum w:abstractNumId="2" w15:restartNumberingAfterBreak="0">
-    <w:nsid w:val="40163EC5"/>
-    <w:multiLevelType w:val="hybridMultilevel"/>
-    <w:tmpl w:val="A2F89936"/>
-    <w:lvl w:ilvl="0" w:tplc="040A000F">
-      <w:start w:val="1"/>
-      <w:numFmt w:val="decimal"/>
-      <w:lvlText w:val="%1."/>
-      <w:lvlJc w:val="left"/>
-      <w:pPr>
-        <w:ind w:left="720" w:hanging="360"/>
-      </w:pPr>
-    </w:lvl>
-    <w:lvl w:ilvl="1" w:tplc="040A0019" w:tentative="1">
-      <w:start w:val="1"/>
-      <w:numFmt w:val="lowerLetter"/>
-      <w:lvlText w:val="%2."/>
-      <w:lvlJc w:val="left"/>
-      <w:pPr>
-        <w:ind w:left="1440" w:hanging="360"/>
-      </w:pPr>
-    </w:lvl>
-    <w:lvl w:ilvl="2" w:tplc="040A001B" w:tentative="1">
-      <w:start w:val="1"/>
-      <w:numFmt w:val="lowerRoman"/>
-      <w:lvlText w:val="%3."/>
-      <w:lvlJc w:val="right"/>
-      <w:pPr>
-        <w:ind w:left="2160" w:hanging="180"/>
-      </w:pPr>
-    </w:lvl>
-    <w:lvl w:ilvl="3" w:tplc="040A000F" w:tentative="1">
-      <w:start w:val="1"/>
-      <w:numFmt w:val="decimal"/>
-      <w:lvlText w:val="%4."/>
-      <w:lvlJc w:val="left"/>
-      <w:pPr>
-        <w:ind w:left="2880" w:hanging="360"/>
-      </w:pPr>
-    </w:lvl>
-    <w:lvl w:ilvl="4" w:tplc="040A0019" w:tentative="1">
-      <w:start w:val="1"/>
-      <w:numFmt w:val="lowerLetter"/>
-      <w:lvlText w:val="%5."/>
-      <w:lvlJc w:val="left"/>
-      <w:pPr>
-        <w:ind w:left="3600" w:hanging="360"/>
-      </w:pPr>
-    </w:lvl>
-    <w:lvl w:ilvl="5" w:tplc="040A001B" w:tentative="1">
-      <w:start w:val="1"/>
-      <w:numFmt w:val="lowerRoman"/>
-      <w:lvlText w:val="%6."/>
-      <w:lvlJc w:val="right"/>
-      <w:pPr>
-        <w:ind w:left="4320" w:hanging="180"/>
-      </w:pPr>
-    </w:lvl>
-    <w:lvl w:ilvl="6" w:tplc="040A000F" w:tentative="1">
-      <w:start w:val="1"/>
-      <w:numFmt w:val="decimal"/>
-      <w:lvlText w:val="%7."/>
-      <w:lvlJc w:val="left"/>
-      <w:pPr>
-        <w:ind w:left="5040" w:hanging="360"/>
-      </w:pPr>
-    </w:lvl>
-    <w:lvl w:ilvl="7" w:tplc="040A0019" w:tentative="1">
-      <w:start w:val="1"/>
-      <w:numFmt w:val="lowerLetter"/>
-      <w:lvlText w:val="%8."/>
-      <w:lvlJc w:val="left"/>
-      <w:pPr>
-        <w:ind w:left="5760" w:hanging="360"/>
-      </w:pPr>
-    </w:lvl>
-    <w:lvl w:ilvl="8" w:tplc="040A001B" w:tentative="1">
-      <w:start w:val="1"/>
-      <w:numFmt w:val="lowerRoman"/>
-      <w:lvlText w:val="%9."/>
-      <w:lvlJc w:val="right"/>
-      <w:pPr>
-        <w:ind w:left="6480" w:hanging="180"/>
-      </w:pPr>
-    </w:lvl>
-  </w:abstractNum>
-  <w:abstractNum w:abstractNumId="3" w15:restartNumberingAfterBreak="0">
-    <w:nsid w:val="44B21366"/>
-    <w:multiLevelType w:val="hybridMultilevel"/>
-    <w:tmpl w:val="E2E88B82"/>
-    <w:lvl w:ilvl="0" w:tplc="040A000F">
-      <w:start w:val="1"/>
-      <w:numFmt w:val="decimal"/>
-      <w:lvlText w:val="%1."/>
-      <w:lvlJc w:val="left"/>
-      <w:pPr>
-        <w:ind w:left="720" w:hanging="360"/>
-      </w:pPr>
-    </w:lvl>
-    <w:lvl w:ilvl="1" w:tplc="040A0019" w:tentative="1">
-      <w:start w:val="1"/>
-      <w:numFmt w:val="lowerLetter"/>
-      <w:lvlText w:val="%2."/>
-      <w:lvlJc w:val="left"/>
-      <w:pPr>
-        <w:ind w:left="1440" w:hanging="360"/>
-      </w:pPr>
-    </w:lvl>
-    <w:lvl w:ilvl="2" w:tplc="040A001B" w:tentative="1">
-      <w:start w:val="1"/>
-      <w:numFmt w:val="lowerRoman"/>
-      <w:lvlText w:val="%3."/>
-      <w:lvlJc w:val="right"/>
-      <w:pPr>
-        <w:ind w:left="2160" w:hanging="180"/>
-      </w:pPr>
-    </w:lvl>
-    <w:lvl w:ilvl="3" w:tplc="040A000F" w:tentative="1">
-      <w:start w:val="1"/>
-      <w:numFmt w:val="decimal"/>
-      <w:lvlText w:val="%4."/>
-      <w:lvlJc w:val="left"/>
-      <w:pPr>
-        <w:ind w:left="2880" w:hanging="360"/>
-      </w:pPr>
-    </w:lvl>
-    <w:lvl w:ilvl="4" w:tplc="040A0019" w:tentative="1">
-      <w:start w:val="1"/>
-      <w:numFmt w:val="lowerLetter"/>
-      <w:lvlText w:val="%5."/>
-      <w:lvlJc w:val="left"/>
-      <w:pPr>
-        <w:ind w:left="3600" w:hanging="360"/>
-      </w:pPr>
-    </w:lvl>
-    <w:lvl w:ilvl="5" w:tplc="040A001B" w:tentative="1">
-      <w:start w:val="1"/>
-      <w:numFmt w:val="lowerRoman"/>
-      <w:lvlText w:val="%6."/>
-      <w:lvlJc w:val="right"/>
-      <w:pPr>
-        <w:ind w:left="4320" w:hanging="180"/>
-      </w:pPr>
-    </w:lvl>
-    <w:lvl w:ilvl="6" w:tplc="040A000F" w:tentative="1">
-      <w:start w:val="1"/>
-      <w:numFmt w:val="decimal"/>
-      <w:lvlText w:val="%7."/>
-      <w:lvlJc w:val="left"/>
-      <w:pPr>
-        <w:ind w:left="5040" w:hanging="360"/>
-      </w:pPr>
-    </w:lvl>
-    <w:lvl w:ilvl="7" w:tplc="040A0019" w:tentative="1">
-      <w:start w:val="1"/>
-      <w:numFmt w:val="lowerLetter"/>
-      <w:lvlText w:val="%8."/>
-      <w:lvlJc w:val="left"/>
-      <w:pPr>
-        <w:ind w:left="5760" w:hanging="360"/>
-      </w:pPr>
-    </w:lvl>
-    <w:lvl w:ilvl="8" w:tplc="040A001B" w:tentative="1">
-      <w:start w:val="1"/>
-      <w:numFmt w:val="lowerRoman"/>
-      <w:lvlText w:val="%9."/>
-      <w:lvlJc w:val="right"/>
-      <w:pPr>
-        <w:ind w:left="6480" w:hanging="180"/>
+  <w:abstractNum w:abstractNumId="5">
+    <w:lvl w:ilvl="0">
+      <w:start w:val="1"/>
+      <w:numFmt w:val="none"/>
+      <w:suff w:val="nothing"/>
+      <w:lvlText w:val=""/>
+      <w:lvlJc w:val="left"/>
+      <w:pPr>
+        <w:tabs>
+          <w:tab w:val="num" w:pos="0"/>
+        </w:tabs>
+        <w:ind w:left="0" w:hanging="0"/>
+      </w:pPr>
+    </w:lvl>
+    <w:lvl w:ilvl="1">
+      <w:start w:val="1"/>
+      <w:numFmt w:val="none"/>
+      <w:suff w:val="nothing"/>
+      <w:lvlText w:val=""/>
+      <w:lvlJc w:val="left"/>
+      <w:pPr>
+        <w:tabs>
+          <w:tab w:val="num" w:pos="0"/>
+        </w:tabs>
+        <w:ind w:left="0" w:hanging="0"/>
+      </w:pPr>
+    </w:lvl>
+    <w:lvl w:ilvl="2">
+      <w:start w:val="1"/>
+      <w:numFmt w:val="none"/>
+      <w:suff w:val="nothing"/>
+      <w:lvlText w:val=""/>
+      <w:lvlJc w:val="left"/>
+      <w:pPr>
+        <w:tabs>
+          <w:tab w:val="num" w:pos="0"/>
+        </w:tabs>
+        <w:ind w:left="0" w:hanging="0"/>
+      </w:pPr>
+    </w:lvl>
+    <w:lvl w:ilvl="3">
+      <w:start w:val="1"/>
+      <w:numFmt w:val="none"/>
+      <w:suff w:val="nothing"/>
+      <w:lvlText w:val=""/>
+      <w:lvlJc w:val="left"/>
+      <w:pPr>
+        <w:tabs>
+          <w:tab w:val="num" w:pos="0"/>
+        </w:tabs>
+        <w:ind w:left="0" w:hanging="0"/>
+      </w:pPr>
+    </w:lvl>
+    <w:lvl w:ilvl="4">
+      <w:start w:val="1"/>
+      <w:numFmt w:val="none"/>
+      <w:suff w:val="nothing"/>
+      <w:lvlText w:val=""/>
+      <w:lvlJc w:val="left"/>
+      <w:pPr>
+        <w:tabs>
+          <w:tab w:val="num" w:pos="0"/>
+        </w:tabs>
+        <w:ind w:left="0" w:hanging="0"/>
+      </w:pPr>
+    </w:lvl>
+    <w:lvl w:ilvl="5">
+      <w:start w:val="1"/>
+      <w:numFmt w:val="none"/>
+      <w:suff w:val="nothing"/>
+      <w:lvlText w:val=""/>
+      <w:lvlJc w:val="left"/>
+      <w:pPr>
+        <w:tabs>
+          <w:tab w:val="num" w:pos="0"/>
+        </w:tabs>
+        <w:ind w:left="0" w:hanging="0"/>
+      </w:pPr>
+    </w:lvl>
+    <w:lvl w:ilvl="6">
+      <w:start w:val="1"/>
+      <w:numFmt w:val="none"/>
+      <w:suff w:val="nothing"/>
+      <w:lvlText w:val=""/>
+      <w:lvlJc w:val="left"/>
+      <w:pPr>
+        <w:tabs>
+          <w:tab w:val="num" w:pos="0"/>
+        </w:tabs>
+        <w:ind w:left="0" w:hanging="0"/>
+      </w:pPr>
+    </w:lvl>
+    <w:lvl w:ilvl="7">
+      <w:start w:val="1"/>
+      <w:numFmt w:val="none"/>
+      <w:suff w:val="nothing"/>
+      <w:lvlText w:val=""/>
+      <w:lvlJc w:val="left"/>
+      <w:pPr>
+        <w:tabs>
+          <w:tab w:val="num" w:pos="0"/>
+        </w:tabs>
+        <w:ind w:left="0" w:hanging="0"/>
+      </w:pPr>
+    </w:lvl>
+    <w:lvl w:ilvl="8">
+      <w:start w:val="1"/>
+      <w:numFmt w:val="none"/>
+      <w:suff w:val="nothing"/>
+      <w:lvlText w:val=""/>
+      <w:lvlJc w:val="left"/>
+      <w:pPr>
+        <w:tabs>
+          <w:tab w:val="num" w:pos="0"/>
+        </w:tabs>
+        <w:ind w:left="0" w:hanging="0"/>
       </w:pPr>
     </w:lvl>
   </w:abstractNum>
   <w:num w:numId="1">
-    <w:abstractNumId w:val="3"/>
+    <w:abstractNumId w:val="1"/>
   </w:num>
   <w:num w:numId="2">
     <w:abstractNumId w:val="2"/>
   </w:num>
   <w:num w:numId="3">
-    <w:abstractNumId w:val="0"/>
+    <w:abstractNumId w:val="3"/>
   </w:num>
   <w:num w:numId="4">
-    <w:abstractNumId w:val="1"/>
+    <w:abstractNumId w:val="4"/>
+  </w:num>
+  <w:num w:numId="5">
+    <w:abstractNumId w:val="5"/>
   </w:num>
 </w:numbering>
 </file>
 
 <file path=word/styles.xml><?xml version="1.0" encoding="utf-8"?>
-<w:styles xmlns:mc="http://schemas.openxmlformats.org/markup-compatibility/2006" xmlns:r="http://schemas.openxmlformats.org/officeDocument/2006/relationships" xmlns:w="http://schemas.openxmlformats.org/wordprocessingml/2006/main" xmlns:w14="http://schemas.microsoft.com/office/word/2010/wordml" xmlns:w15="http://schemas.microsoft.com/office/word/2012/wordml" xmlns:w16cex="http://schemas.microsoft.com/office/word/2018/wordml/cex" xmlns:w16cid="http://schemas.microsoft.com/office/word/2016/wordml/cid" xmlns:w16="http://schemas.microsoft.com/office/word/2018/wordml" xmlns:w16se="http://schemas.microsoft.com/office/word/2015/wordml/symex" mc:Ignorable="w14 w15 w16se w16cid w16 w16cex">
+<w:styles xmlns:w="http://schemas.openxmlformats.org/wordprocessingml/2006/main" xmlns:w14="http://schemas.microsoft.com/office/word/2010/wordml" xmlns:mc="http://schemas.openxmlformats.org/markup-compatibility/2006" mc:Ignorable="w14">
   <w:docDefaults>
     <w:rPrDefault>
       <w:rPr>
-        <w:rFonts w:asciiTheme="minorHAnsi" w:eastAsiaTheme="minorHAnsi" w:hAnsiTheme="minorHAnsi" w:cstheme="minorBidi"/>
+        <w:rFonts w:ascii="Calibri" w:hAnsi="Calibri" w:eastAsia="Calibri" w:cs="" w:asciiTheme="minorHAnsi" w:cstheme="minorBidi" w:eastAsiaTheme="minorHAnsi" w:hAnsiTheme="minorHAnsi"/>
         <w:sz w:val="24"/>
         <w:szCs w:val="24"/>
         <w:lang w:val="es-CL" w:eastAsia="en-US" w:bidi="ar-SA"/>
       </w:rPr>
     </w:rPrDefault>
-    <w:pPrDefault/>
+    <w:pPrDefault>
+      <w:pPr>
+        <w:suppressAutoHyphens w:val="true"/>
+      </w:pPr>
+    </w:pPrDefault>
   </w:docDefaults>
   <w:latentStyles w:defLockedState="0" w:defUIPriority="99" w:defSemiHidden="0" w:defUnhideWhenUsed="0" w:defQFormat="0" w:count="376">
     <w:lsdException w:name="Normal" w:uiPriority="0" w:qFormat="1"/>
     <w:lsdException w:name="heading 1" w:uiPriority="9" w:qFormat="1"/>
-    <w:lsdException w:name="heading 2" w:semiHidden="1" w:uiPriority="9" w:unhideWhenUsed="1" w:qFormat="1"/>
-    <w:lsdException w:name="heading 3" w:semiHidden="1" w:uiPriority="9" w:unhideWhenUsed="1" w:qFormat="1"/>
-    <w:lsdException w:name="heading 4" w:semiHidden="1" w:uiPriority="9" w:unhideWhenUsed="1" w:qFormat="1"/>
-    <w:lsdException w:name="heading 5" w:semiHidden="1" w:uiPriority="9" w:unhideWhenUsed="1" w:qFormat="1"/>
-    <w:lsdException w:name="heading 6" w:semiHidden="1" w:uiPriority="9" w:unhideWhenUsed="1" w:qFormat="1"/>
-    <w:lsdException w:name="heading 7" w:semiHidden="1" w:uiPriority="9" w:unhideWhenUsed="1" w:qFormat="1"/>
-    <w:lsdException w:name="heading 8" w:semiHidden="1" w:uiPriority="9" w:unhideWhenUsed="1" w:qFormat="1"/>
-    <w:lsdException w:name="heading 9" w:semiHidden="1" w:uiPriority="9" w:unhideWhenUsed="1" w:qFormat="1"/>
+    <w:lsdException w:name="heading 2" w:uiPriority="9" w:semiHidden="1" w:unhideWhenUsed="1" w:qFormat="1"/>
+    <w:lsdException w:name="heading 3" w:uiPriority="9" w:semiHidden="1" w:unhideWhenUsed="1" w:qFormat="1"/>
+    <w:lsdException w:name="heading 4" w:uiPriority="9" w:semiHidden="1" w:unhideWhenUsed="1" w:qFormat="1"/>
+    <w:lsdException w:name="heading 5" w:uiPriority="9" w:semiHidden="1" w:unhideWhenUsed="1" w:qFormat="1"/>
+    <w:lsdException w:name="heading 6" w:uiPriority="9" w:semiHidden="1" w:unhideWhenUsed="1" w:qFormat="1"/>
+    <w:lsdException w:name="heading 7" w:uiPriority="9" w:semiHidden="1" w:unhideWhenUsed="1" w:qFormat="1"/>
+    <w:lsdException w:name="heading 8" w:uiPriority="9" w:semiHidden="1" w:unhideWhenUsed="1" w:qFormat="1"/>
+    <w:lsdException w:name="heading 9" w:uiPriority="9" w:semiHidden="1" w:unhideWhenUsed="1" w:qFormat="1"/>
     <w:lsdException w:name="index 1" w:semiHidden="1" w:unhideWhenUsed="1"/>
     <w:lsdException w:name="index 2" w:semiHidden="1" w:unhideWhenUsed="1"/>
     <w:lsdException w:name="index 3" w:semiHidden="1" w:unhideWhenUsed="1"/>
@@ -927,22 +1163,22 @@
     <w:lsdException w:name="index 7" w:semiHidden="1" w:unhideWhenUsed="1"/>
     <w:lsdException w:name="index 8" w:semiHidden="1" w:unhideWhenUsed="1"/>
     <w:lsdException w:name="index 9" w:semiHidden="1" w:unhideWhenUsed="1"/>
-    <w:lsdException w:name="toc 1" w:semiHidden="1" w:uiPriority="39" w:unhideWhenUsed="1"/>
-    <w:lsdException w:name="toc 2" w:semiHidden="1" w:uiPriority="39" w:unhideWhenUsed="1"/>
-    <w:lsdException w:name="toc 3" w:semiHidden="1" w:uiPriority="39" w:unhideWhenUsed="1"/>
-    <w:lsdException w:name="toc 4" w:semiHidden="1" w:uiPriority="39" w:unhideWhenUsed="1"/>
-    <w:lsdException w:name="toc 5" w:semiHidden="1" w:uiPriority="39" w:unhideWhenUsed="1"/>
-    <w:lsdException w:name="toc 6" w:semiHidden="1" w:uiPriority="39" w:unhideWhenUsed="1"/>
-    <w:lsdException w:name="toc 7" w:semiHidden="1" w:uiPriority="39" w:unhideWhenUsed="1"/>
-    <w:lsdException w:name="toc 8" w:semiHidden="1" w:uiPriority="39" w:unhideWhenUsed="1"/>
-    <w:lsdException w:name="toc 9" w:semiHidden="1" w:uiPriority="39" w:unhideWhenUsed="1"/>
+    <w:lsdException w:name="toc 1" w:uiPriority="39" w:semiHidden="1" w:unhideWhenUsed="1"/>
+    <w:lsdException w:name="toc 2" w:uiPriority="39" w:semiHidden="1" w:unhideWhenUsed="1"/>
+    <w:lsdException w:name="toc 3" w:uiPriority="39" w:semiHidden="1" w:unhideWhenUsed="1"/>
+    <w:lsdException w:name="toc 4" w:uiPriority="39" w:semiHidden="1" w:unhideWhenUsed="1"/>
+    <w:lsdException w:name="toc 5" w:uiPriority="39" w:semiHidden="1" w:unhideWhenUsed="1"/>
+    <w:lsdException w:name="toc 6" w:uiPriority="39" w:semiHidden="1" w:unhideWhenUsed="1"/>
+    <w:lsdException w:name="toc 7" w:uiPriority="39" w:semiHidden="1" w:unhideWhenUsed="1"/>
+    <w:lsdException w:name="toc 8" w:uiPriority="39" w:semiHidden="1" w:unhideWhenUsed="1"/>
+    <w:lsdException w:name="toc 9" w:uiPriority="39" w:semiHidden="1" w:unhideWhenUsed="1"/>
     <w:lsdException w:name="Normal Indent" w:semiHidden="1" w:unhideWhenUsed="1"/>
     <w:lsdException w:name="footnote text" w:semiHidden="1" w:unhideWhenUsed="1"/>
     <w:lsdException w:name="annotation text" w:semiHidden="1" w:unhideWhenUsed="1"/>
     <w:lsdException w:name="header" w:semiHidden="1" w:unhideWhenUsed="1"/>
     <w:lsdException w:name="footer" w:semiHidden="1" w:unhideWhenUsed="1"/>
     <w:lsdException w:name="index heading" w:semiHidden="1" w:unhideWhenUsed="1"/>
-    <w:lsdException w:name="caption" w:semiHidden="1" w:uiPriority="35" w:unhideWhenUsed="1" w:qFormat="1"/>
+    <w:lsdException w:name="caption" w:uiPriority="35" w:semiHidden="1" w:unhideWhenUsed="1" w:qFormat="1"/>
     <w:lsdException w:name="table of figures" w:semiHidden="1" w:unhideWhenUsed="1"/>
     <w:lsdException w:name="envelope address" w:semiHidden="1" w:unhideWhenUsed="1"/>
     <w:lsdException w:name="envelope return" w:semiHidden="1" w:unhideWhenUsed="1"/>
@@ -973,7 +1209,7 @@
     <w:lsdException w:name="Title" w:uiPriority="10" w:qFormat="1"/>
     <w:lsdException w:name="Closing" w:semiHidden="1" w:unhideWhenUsed="1"/>
     <w:lsdException w:name="Signature" w:semiHidden="1" w:unhideWhenUsed="1"/>
-    <w:lsdException w:name="Default Paragraph Font" w:semiHidden="1" w:uiPriority="1" w:unhideWhenUsed="1"/>
+    <w:lsdException w:name="Default Paragraph Font" w:uiPriority="1" w:semiHidden="1" w:unhideWhenUsed="1"/>
     <w:lsdException w:name="Body Text" w:semiHidden="1" w:unhideWhenUsed="1"/>
     <w:lsdException w:name="Body Text Indent" w:semiHidden="1" w:unhideWhenUsed="1"/>
     <w:lsdException w:name="List Continue" w:semiHidden="1" w:unhideWhenUsed="1"/>
@@ -1173,8 +1409,8 @@
     <w:lsdException w:name="Subtle Reference" w:uiPriority="31" w:qFormat="1"/>
     <w:lsdException w:name="Intense Reference" w:uiPriority="32" w:qFormat="1"/>
     <w:lsdException w:name="Book Title" w:uiPriority="33" w:qFormat="1"/>
-    <w:lsdException w:name="Bibliography" w:semiHidden="1" w:uiPriority="37" w:unhideWhenUsed="1"/>
-    <w:lsdException w:name="TOC Heading" w:semiHidden="1" w:uiPriority="39" w:unhideWhenUsed="1" w:qFormat="1"/>
+    <w:lsdException w:name="Bibliography" w:uiPriority="37" w:semiHidden="1" w:unhideWhenUsed="1"/>
+    <w:lsdException w:name="TOC Heading" w:uiPriority="39" w:semiHidden="1" w:unhideWhenUsed="1" w:qFormat="1"/>
     <w:lsdException w:name="Plain Table 1" w:uiPriority="41"/>
     <w:lsdException w:name="Plain Table 2" w:uiPriority="42"/>
     <w:lsdException w:name="Plain Table 3" w:uiPriority="43"/>
@@ -1285,58 +1521,180 @@
     <w:lsdException w:name="Unresolved Mention" w:semiHidden="1" w:unhideWhenUsed="1"/>
     <w:lsdException w:name="Smart Link" w:semiHidden="1" w:unhideWhenUsed="1"/>
   </w:latentStyles>
-  <w:style w:type="paragraph" w:default="1" w:styleId="Normal">
+  <w:style w:type="paragraph" w:styleId="Normal" w:default="1">
     <w:name w:val="Normal"/>
     <w:qFormat/>
+    <w:pPr>
+      <w:widowControl/>
+      <w:bidi w:val="0"/>
+      <w:spacing w:before="0" w:after="0"/>
+      <w:jc w:val="left"/>
+    </w:pPr>
+    <w:rPr>
+      <w:rFonts w:ascii="Calibri" w:hAnsi="Calibri" w:eastAsia="Calibri" w:cs="" w:asciiTheme="minorHAnsi" w:cstheme="minorBidi" w:eastAsiaTheme="minorHAnsi" w:hAnsiTheme="minorHAnsi"/>
+      <w:color w:val="auto"/>
+      <w:kern w:val="0"/>
+      <w:sz w:val="24"/>
+      <w:szCs w:val="24"/>
+      <w:lang w:val="es-CL" w:eastAsia="en-US" w:bidi="ar-SA"/>
+    </w:rPr>
   </w:style>
   <w:style w:type="paragraph" w:styleId="Ttulo1">
-    <w:name w:val="heading 1"/>
+    <w:name w:val="Heading 1"/>
     <w:basedOn w:val="Normal"/>
     <w:next w:val="Normal"/>
     <w:link w:val="Ttulo1Car"/>
     <w:uiPriority w:val="9"/>
     <w:qFormat/>
-    <w:rsid w:val="00E83E8D"/>
+    <w:rsid w:val="00e83e8d"/>
     <w:pPr>
-      <w:keepNext/>
+      <w:keepNext w:val="true"/>
       <w:keepLines/>
-      <w:spacing w:before="240"/>
+      <w:spacing w:before="240" w:after="0"/>
       <w:outlineLvl w:val="0"/>
     </w:pPr>
     <w:rPr>
-      <w:rFonts w:asciiTheme="majorHAnsi" w:eastAsiaTheme="majorEastAsia" w:hAnsiTheme="majorHAnsi" w:cstheme="majorBidi"/>
-      <w:color w:val="2F5496" w:themeColor="accent1" w:themeShade="BF"/>
+      <w:rFonts w:ascii="Calibri Light" w:hAnsi="Calibri Light" w:eastAsia="" w:cs="" w:asciiTheme="majorHAnsi" w:cstheme="majorBidi" w:eastAsiaTheme="majorEastAsia" w:hAnsiTheme="majorHAnsi"/>
+      <w:color w:val="2F5496" w:themeColor="accent1" w:themeShade="bf"/>
       <w:sz w:val="32"/>
       <w:szCs w:val="32"/>
     </w:rPr>
   </w:style>
   <w:style w:type="paragraph" w:styleId="Ttulo2">
-    <w:name w:val="heading 2"/>
+    <w:name w:val="Heading 2"/>
     <w:basedOn w:val="Normal"/>
     <w:next w:val="Normal"/>
     <w:link w:val="Ttulo2Car"/>
     <w:uiPriority w:val="9"/>
     <w:unhideWhenUsed/>
     <w:qFormat/>
-    <w:rsid w:val="00E83E8D"/>
+    <w:rsid w:val="00e83e8d"/>
     <w:pPr>
-      <w:keepNext/>
+      <w:keepNext w:val="true"/>
       <w:keepLines/>
-      <w:spacing w:before="40"/>
+      <w:spacing w:before="40" w:after="0"/>
       <w:outlineLvl w:val="1"/>
     </w:pPr>
     <w:rPr>
-      <w:rFonts w:asciiTheme="majorHAnsi" w:eastAsiaTheme="majorEastAsia" w:hAnsiTheme="majorHAnsi" w:cstheme="majorBidi"/>
-      <w:color w:val="2F5496" w:themeColor="accent1" w:themeShade="BF"/>
+      <w:rFonts w:ascii="Calibri Light" w:hAnsi="Calibri Light" w:eastAsia="" w:cs="" w:asciiTheme="majorHAnsi" w:cstheme="majorBidi" w:eastAsiaTheme="majorEastAsia" w:hAnsiTheme="majorHAnsi"/>
+      <w:color w:val="2F5496" w:themeColor="accent1" w:themeShade="bf"/>
       <w:sz w:val="26"/>
       <w:szCs w:val="26"/>
     </w:rPr>
   </w:style>
-  <w:style w:type="character" w:default="1" w:styleId="Fuentedeprrafopredeter">
+  <w:style w:type="character" w:styleId="DefaultParagraphFont" w:default="1">
     <w:name w:val="Default Paragraph Font"/>
     <w:uiPriority w:val="1"/>
     <w:semiHidden/>
     <w:unhideWhenUsed/>
+    <w:qFormat/>
+    <w:rPr/>
+  </w:style>
+  <w:style w:type="character" w:styleId="Ttulo1Car" w:customStyle="1">
+    <w:name w:val="Título 1 Car"/>
+    <w:basedOn w:val="DefaultParagraphFont"/>
+    <w:link w:val="Ttulo1"/>
+    <w:uiPriority w:val="9"/>
+    <w:qFormat/>
+    <w:rsid w:val="00e83e8d"/>
+    <w:rPr>
+      <w:rFonts w:ascii="Calibri Light" w:hAnsi="Calibri Light" w:eastAsia="" w:cs="" w:asciiTheme="majorHAnsi" w:cstheme="majorBidi" w:eastAsiaTheme="majorEastAsia" w:hAnsiTheme="majorHAnsi"/>
+      <w:color w:val="2F5496" w:themeColor="accent1" w:themeShade="bf"/>
+      <w:sz w:val="32"/>
+      <w:szCs w:val="32"/>
+    </w:rPr>
+  </w:style>
+  <w:style w:type="character" w:styleId="Ttulo2Car" w:customStyle="1">
+    <w:name w:val="Título 2 Car"/>
+    <w:basedOn w:val="DefaultParagraphFont"/>
+    <w:link w:val="Ttulo2"/>
+    <w:uiPriority w:val="9"/>
+    <w:qFormat/>
+    <w:rsid w:val="00e83e8d"/>
+    <w:rPr>
+      <w:rFonts w:ascii="Calibri Light" w:hAnsi="Calibri Light" w:eastAsia="" w:cs="" w:asciiTheme="majorHAnsi" w:cstheme="majorBidi" w:eastAsiaTheme="majorEastAsia" w:hAnsiTheme="majorHAnsi"/>
+      <w:color w:val="2F5496" w:themeColor="accent1" w:themeShade="bf"/>
+      <w:sz w:val="26"/>
+      <w:szCs w:val="26"/>
+    </w:rPr>
+  </w:style>
+  <w:style w:type="paragraph" w:styleId="Ttulo">
+    <w:name w:val="Título"/>
+    <w:basedOn w:val="Normal"/>
+    <w:next w:val="Cuerpodetexto"/>
+    <w:qFormat/>
+    <w:pPr>
+      <w:keepNext w:val="true"/>
+      <w:spacing w:before="240" w:after="120"/>
+    </w:pPr>
+    <w:rPr>
+      <w:rFonts w:ascii="Liberation Sans" w:hAnsi="Liberation Sans" w:eastAsia="Noto Sans CJK SC" w:cs="Lohit Devanagari"/>
+      <w:sz w:val="28"/>
+      <w:szCs w:val="28"/>
+    </w:rPr>
+  </w:style>
+  <w:style w:type="paragraph" w:styleId="Cuerpodetexto">
+    <w:name w:val="Body Text"/>
+    <w:basedOn w:val="Normal"/>
+    <w:pPr>
+      <w:spacing w:lineRule="auto" w:line="276" w:before="0" w:after="140"/>
+    </w:pPr>
+    <w:rPr/>
+  </w:style>
+  <w:style w:type="paragraph" w:styleId="Lista">
+    <w:name w:val="List"/>
+    <w:basedOn w:val="Cuerpodetexto"/>
+    <w:pPr/>
+    <w:rPr>
+      <w:rFonts w:cs="Lohit Devanagari"/>
+    </w:rPr>
+  </w:style>
+  <w:style w:type="paragraph" w:styleId="Leyenda">
+    <w:name w:val="Caption"/>
+    <w:basedOn w:val="Normal"/>
+    <w:qFormat/>
+    <w:pPr>
+      <w:suppressLineNumbers/>
+      <w:spacing w:before="120" w:after="120"/>
+    </w:pPr>
+    <w:rPr>
+      <w:rFonts w:cs="Lohit Devanagari"/>
+      <w:i/>
+      <w:iCs/>
+      <w:sz w:val="24"/>
+      <w:szCs w:val="24"/>
+    </w:rPr>
+  </w:style>
+  <w:style w:type="paragraph" w:styleId="Ndice">
+    <w:name w:val="Índice"/>
+    <w:basedOn w:val="Normal"/>
+    <w:qFormat/>
+    <w:pPr>
+      <w:suppressLineNumbers/>
+    </w:pPr>
+    <w:rPr>
+      <w:rFonts w:cs="Lohit Devanagari"/>
+    </w:rPr>
+  </w:style>
+  <w:style w:type="paragraph" w:styleId="ListParagraph">
+    <w:name w:val="List Paragraph"/>
+    <w:basedOn w:val="Normal"/>
+    <w:uiPriority w:val="34"/>
+    <w:qFormat/>
+    <w:rsid w:val="00e83e8d"/>
+    <w:pPr>
+      <w:spacing w:before="0" w:after="0"/>
+      <w:ind w:left="720" w:hanging="0"/>
+      <w:contextualSpacing/>
+    </w:pPr>
+    <w:rPr/>
+  </w:style>
+  <w:style w:type="numbering" w:styleId="NoList" w:default="1">
+    <w:name w:val="No List"/>
+    <w:uiPriority w:val="99"/>
+    <w:semiHidden/>
+    <w:unhideWhenUsed/>
+    <w:qFormat/>
   </w:style>
   <w:style w:type="table" w:default="1" w:styleId="Tablanormal">
     <w:name w:val="Normal Table"/>
@@ -1352,49 +1710,6 @@
         <w:right w:w="108" w:type="dxa"/>
       </w:tblCellMar>
     </w:tblPr>
-  </w:style>
-  <w:style w:type="numbering" w:default="1" w:styleId="Sinlista">
-    <w:name w:val="No List"/>
-    <w:uiPriority w:val="99"/>
-    <w:semiHidden/>
-    <w:unhideWhenUsed/>
-  </w:style>
-  <w:style w:type="paragraph" w:styleId="Prrafodelista">
-    <w:name w:val="List Paragraph"/>
-    <w:basedOn w:val="Normal"/>
-    <w:uiPriority w:val="34"/>
-    <w:qFormat/>
-    <w:rsid w:val="00E83E8D"/>
-    <w:pPr>
-      <w:ind w:left="720"/>
-      <w:contextualSpacing/>
-    </w:pPr>
-  </w:style>
-  <w:style w:type="character" w:customStyle="1" w:styleId="Ttulo1Car">
-    <w:name w:val="Título 1 Car"/>
-    <w:basedOn w:val="Fuentedeprrafopredeter"/>
-    <w:link w:val="Ttulo1"/>
-    <w:uiPriority w:val="9"/>
-    <w:rsid w:val="00E83E8D"/>
-    <w:rPr>
-      <w:rFonts w:asciiTheme="majorHAnsi" w:eastAsiaTheme="majorEastAsia" w:hAnsiTheme="majorHAnsi" w:cstheme="majorBidi"/>
-      <w:color w:val="2F5496" w:themeColor="accent1" w:themeShade="BF"/>
-      <w:sz w:val="32"/>
-      <w:szCs w:val="32"/>
-    </w:rPr>
-  </w:style>
-  <w:style w:type="character" w:customStyle="1" w:styleId="Ttulo2Car">
-    <w:name w:val="Título 2 Car"/>
-    <w:basedOn w:val="Fuentedeprrafopredeter"/>
-    <w:link w:val="Ttulo2"/>
-    <w:uiPriority w:val="9"/>
-    <w:rsid w:val="00E83E8D"/>
-    <w:rPr>
-      <w:rFonts w:asciiTheme="majorHAnsi" w:eastAsiaTheme="majorEastAsia" w:hAnsiTheme="majorHAnsi" w:cstheme="majorBidi"/>
-      <w:color w:val="2F5496" w:themeColor="accent1" w:themeShade="BF"/>
-      <w:sz w:val="26"/>
-      <w:szCs w:val="26"/>
-    </w:rPr>
   </w:style>
 </w:styles>
 </file>

</xml_diff>